<commit_message>
Añadido Spawner Cactus y arreglos de fisicas.
</commit_message>
<xml_diff>
--- a/Documentacion/Corrutinas.docx
+++ b/Documentacion/Corrutinas.docx
@@ -26,36 +26,72 @@
         <w:t>Nos permiten ejecutar métodos</w:t>
       </w:r>
       <w:r>
-        <w:t xml:space="preserve"> y controlar su ejecución de manera que podemos controlar el flujo del código. Por ejemplo si usamos un </w:t>
-      </w:r>
-      <w:proofErr w:type="spellStart"/>
-      <w:r>
-        <w:t>for</w:t>
-      </w:r>
-      <w:proofErr w:type="spellEnd"/>
-      <w:r>
-        <w:t xml:space="preserve">, este se ejecutara entero pero si lo ponemos en un </w:t>
-      </w:r>
-      <w:proofErr w:type="spellStart"/>
-      <w:r>
-        <w:t>corrutina</w:t>
-      </w:r>
-      <w:proofErr w:type="spellEnd"/>
-      <w:r>
-        <w:t xml:space="preserve"> podemos controlar que cada ejecución de este se ejecute en un </w:t>
-      </w:r>
-      <w:proofErr w:type="spellStart"/>
-      <w:r>
-        <w:t>frame</w:t>
-      </w:r>
-      <w:proofErr w:type="spellEnd"/>
-      <w:r>
-        <w:t>, por ejemplo</w:t>
+        <w:t xml:space="preserve"> y controlar su ejecución de manera que podemos controlar el flujo del código</w:t>
+      </w:r>
+      <w:r>
+        <w:t xml:space="preserve">. </w:t>
+      </w:r>
+      <w:proofErr w:type="spellStart"/>
+      <w:r>
+        <w:t>Ademas</w:t>
+      </w:r>
+      <w:proofErr w:type="spellEnd"/>
+      <w:r>
+        <w:t xml:space="preserve"> la ejecución </w:t>
+      </w:r>
+      <w:r>
+        <w:t>se ejecuta de manera independiente</w:t>
       </w:r>
       <w:bookmarkStart w:id="0" w:name="_GoBack"/>
       <w:bookmarkEnd w:id="0"/>
       <w:r>
-        <w:t>. D</w:t>
+        <w:t xml:space="preserve">. Por ejemplo si usamos un </w:t>
+      </w:r>
+      <w:proofErr w:type="spellStart"/>
+      <w:r>
+        <w:t>for</w:t>
+      </w:r>
+      <w:proofErr w:type="spellEnd"/>
+      <w:r>
+        <w:t xml:space="preserve">, este se ejecutara entero pero si lo ponemos en un </w:t>
+      </w:r>
+      <w:proofErr w:type="spellStart"/>
+      <w:r>
+        <w:t>corrutina</w:t>
+      </w:r>
+      <w:proofErr w:type="spellEnd"/>
+      <w:r>
+        <w:t xml:space="preserve"> podemos controlar que cada ejecución de este se ejecute en un </w:t>
+      </w:r>
+      <w:proofErr w:type="spellStart"/>
+      <w:r>
+        <w:t>frame</w:t>
+      </w:r>
+      <w:proofErr w:type="spellEnd"/>
+      <w:r>
+        <w:t>, por ejemplo.</w:t>
+      </w:r>
+      <w:r>
+        <w:t xml:space="preserve"> </w:t>
+      </w:r>
+      <w:proofErr w:type="spellStart"/>
+      <w:r>
+        <w:t>Equivaldria</w:t>
+      </w:r>
+      <w:proofErr w:type="spellEnd"/>
+      <w:r>
+        <w:t xml:space="preserve"> a un Hilo/</w:t>
+      </w:r>
+      <w:proofErr w:type="spellStart"/>
+      <w:r>
+        <w:t>Thread</w:t>
+      </w:r>
+      <w:proofErr w:type="spellEnd"/>
+      <w:r>
+        <w:t xml:space="preserve">. </w:t>
+      </w:r>
+      <w:r>
+        <w:t xml:space="preserve"> D</w:t>
       </w:r>
       <w:r>
         <w:t>entro de los métodos podemos decirle que se detenga hasta el siguiente fotograma.</w:t>
@@ -83,37 +119,82 @@
       </w:r>
     </w:p>
     <w:p>
+      <w:r>
+        <w:tab/>
+      </w:r>
+      <w:proofErr w:type="spellStart"/>
+      <w:proofErr w:type="gramStart"/>
+      <w:r>
+        <w:t>StartCoroutine</w:t>
+      </w:r>
+      <w:proofErr w:type="spellEnd"/>
+      <w:r>
+        <w:t>(</w:t>
+      </w:r>
+      <w:proofErr w:type="spellStart"/>
+      <w:proofErr w:type="gramEnd"/>
+      <w:r>
+        <w:t>metodo</w:t>
+      </w:r>
+      <w:proofErr w:type="spellEnd"/>
+      <w:r>
+        <w:t>())</w:t>
+      </w:r>
+      <w:r>
+        <w:t xml:space="preserve"> // </w:t>
+      </w:r>
+      <w:r>
+        <w:t xml:space="preserve">Se le puede pasar el nombre de la </w:t>
+      </w:r>
+      <w:proofErr w:type="spellStart"/>
+      <w:r>
+        <w:t>corrutina</w:t>
+      </w:r>
+      <w:proofErr w:type="spellEnd"/>
+      <w:r>
+        <w:t xml:space="preserve"> como </w:t>
+      </w:r>
+      <w:proofErr w:type="spellStart"/>
+      <w:r>
+        <w:t>parametro</w:t>
+      </w:r>
+      <w:proofErr w:type="spellEnd"/>
+      <w:r>
+        <w:t xml:space="preserve"> </w:t>
+      </w:r>
+      <w:proofErr w:type="spellStart"/>
+      <w:r>
+        <w:t>string</w:t>
+      </w:r>
+      <w:proofErr w:type="spellEnd"/>
+      <w:r>
+        <w:t xml:space="preserve"> en lugar del método, pero no permite pasar parámetros.</w:t>
+      </w:r>
+    </w:p>
+    <w:p>
       <w:pPr>
         <w:rPr>
           <w:u w:val="single"/>
         </w:rPr>
       </w:pPr>
       <w:r>
-        <w:tab/>
-      </w:r>
-      <w:proofErr w:type="spellStart"/>
-      <w:proofErr w:type="gramStart"/>
-      <w:r>
-        <w:t>StartCoroutine</w:t>
-      </w:r>
-      <w:proofErr w:type="spellEnd"/>
-      <w:r>
-        <w:t>(</w:t>
-      </w:r>
-      <w:proofErr w:type="spellStart"/>
-      <w:proofErr w:type="gramEnd"/>
-      <w:r>
-        <w:t>metodo</w:t>
-      </w:r>
-      <w:proofErr w:type="spellEnd"/>
-      <w:r>
-        <w:t>())</w:t>
-      </w:r>
-      <w:r>
-        <w:t xml:space="preserve"> // </w:t>
-      </w:r>
-      <w:r>
-        <w:t xml:space="preserve">Se le puede pasar el nombre de la </w:t>
+        <w:t xml:space="preserve">Además se puede llamar en el </w:t>
+      </w:r>
+      <w:proofErr w:type="spellStart"/>
+      <w:r>
+        <w:t>OnEnable</w:t>
+      </w:r>
+      <w:proofErr w:type="spellEnd"/>
+      <w:r>
+        <w:t xml:space="preserve"> y desde otra </w:t>
+      </w:r>
+      <w:proofErr w:type="spellStart"/>
+      <w:r>
+        <w:t>Corrutina</w:t>
+      </w:r>
+      <w:proofErr w:type="spellEnd"/>
+      <w:r>
+        <w:t xml:space="preserve">. Si es desde otra, será una </w:t>
       </w:r>
       <w:proofErr w:type="spellStart"/>
       <w:r>
@@ -121,23 +202,7 @@
       </w:r>
       <w:proofErr w:type="spellEnd"/>
       <w:r>
-        <w:t xml:space="preserve"> como </w:t>
-      </w:r>
-      <w:proofErr w:type="spellStart"/>
-      <w:r>
-        <w:t>parametro</w:t>
-      </w:r>
-      <w:proofErr w:type="spellEnd"/>
-      <w:r>
-        <w:t xml:space="preserve"> </w:t>
-      </w:r>
-      <w:proofErr w:type="spellStart"/>
-      <w:r>
-        <w:t>string</w:t>
-      </w:r>
-      <w:proofErr w:type="spellEnd"/>
-      <w:r>
-        <w:t xml:space="preserve"> en lugar del método, pero no permite pasar parámetros.</w:t>
+        <w:t xml:space="preserve"> asíncrona que quiere decir que son independientes una de otra.</w:t>
       </w:r>
     </w:p>
     <w:p>
@@ -281,7 +346,46 @@
       </w:r>
       <w:proofErr w:type="spellEnd"/>
       <w:r>
-        <w:t xml:space="preserve"> dentro de otra se usaría:</w:t>
+        <w:t xml:space="preserve"> de manera </w:t>
+      </w:r>
+      <w:proofErr w:type="spellStart"/>
+      <w:r>
+        <w:t>sincrona</w:t>
+      </w:r>
+      <w:proofErr w:type="spellEnd"/>
+      <w:r>
+        <w:t xml:space="preserve"> dentro de otra</w:t>
+      </w:r>
+      <w:r>
+        <w:t xml:space="preserve">. </w:t>
+      </w:r>
+      <w:proofErr w:type="spellStart"/>
+      <w:r>
+        <w:t>Sicrona</w:t>
+      </w:r>
+      <w:proofErr w:type="spellEnd"/>
+      <w:r>
+        <w:t xml:space="preserve"> quiere decir que hasta que no acabe la ejecución de </w:t>
+      </w:r>
+      <w:r>
+        <w:t xml:space="preserve">la </w:t>
+      </w:r>
+      <w:proofErr w:type="spellStart"/>
+      <w:r>
+        <w:t>corrutina</w:t>
+      </w:r>
+      <w:proofErr w:type="spellEnd"/>
+      <w:r>
+        <w:t xml:space="preserve"> que llamamos, no sigue la principal. </w:t>
+      </w:r>
+      <w:r>
+        <w:t xml:space="preserve"> </w:t>
+      </w:r>
+      <w:r>
+        <w:t>S</w:t>
+      </w:r>
+      <w:r>
+        <w:t>e usaría:</w:t>
       </w:r>
     </w:p>
     <w:p>
@@ -627,6 +731,7 @@
         </w:rPr>
       </w:pPr>
       <w:r>
+        <w:lastRenderedPageBreak/>
         <w:tab/>
       </w:r>
       <w:proofErr w:type="spellStart"/>

</xml_diff>